<commit_message>
added Lab6 and added question
</commit_message>
<xml_diff>
--- a/Lab3/Lab3.docx
+++ b/Lab3/Lab3.docx
@@ -3,11 +3,34 @@
 <w:document xmlns:wpc="http://schemas.microsoft.com/office/word/2010/wordprocessingCanvas" xmlns:cx="http://schemas.microsoft.com/office/drawing/2014/chartex" xmlns:cx1="http://schemas.microsoft.com/office/drawing/2015/9/8/chartex" xmlns:cx2="http://schemas.microsoft.com/office/drawing/2015/10/21/chartex" xmlns:cx3="http://schemas.microsoft.com/office/drawing/2016/5/9/chartex" xmlns:cx4="http://schemas.microsoft.com/office/drawing/2016/5/10/chartex" xmlns:cx5="http://schemas.microsoft.com/office/drawing/2016/5/11/chartex" xmlns:cx6="http://schemas.microsoft.com/office/drawing/2016/5/12/chartex" xmlns:cx7="http://schemas.microsoft.com/office/drawing/2016/5/13/chartex" xmlns:cx8="http://schemas.microsoft.com/office/drawing/2016/5/14/chartex" xmlns:mc="http://schemas.openxmlformats.org/markup-compatibility/2006" xmlns:aink="http://schemas.microsoft.com/office/drawing/2016/ink" xmlns:am3d="http://schemas.microsoft.com/office/drawing/2017/model3d" xmlns:o="urn:schemas-microsoft-com:office:office" xmlns:oel="http://schemas.microsoft.com/office/2019/extlst" xmlns:r="http://schemas.openxmlformats.org/officeDocument/2006/relationships" xmlns:m="http://schemas.openxmlformats.org/officeDocument/2006/math" xmlns:v="urn:schemas-microsoft-com:vml" xmlns:wp14="http://schemas.microsoft.com/office/word/2010/wordprocessingDrawing" xmlns:wp="http://schemas.openxmlformats.org/drawingml/2006/wordprocessingDrawing" xmlns:w10="urn:schemas-microsoft-com:office:word" xmlns:w="http://schemas.openxmlformats.org/wordprocessingml/2006/main" xmlns:w14="http://schemas.microsoft.com/office/word/2010/wordml" xmlns:w15="http://schemas.microsoft.com/office/word/2012/wordml" xmlns:w16cex="http://schemas.microsoft.com/office/word/2018/wordml/cex" xmlns:w16cid="http://schemas.microsoft.com/office/word/2016/wordml/cid" xmlns:w16="http://schemas.microsoft.com/office/word/2018/wordml" xmlns:w16sdtdh="http://schemas.microsoft.com/office/word/2020/wordml/sdtdatahash" xmlns:w16se="http://schemas.microsoft.com/office/word/2015/wordml/symex" xmlns:wpg="http://schemas.microsoft.com/office/word/2010/wordprocessingGroup" xmlns:wpi="http://schemas.microsoft.com/office/word/2010/wordprocessingInk" xmlns:wne="http://schemas.microsoft.com/office/word/2006/wordml" xmlns:wps="http://schemas.microsoft.com/office/word/2010/wordprocessingShape" mc:Ignorable="w14 w15 w16se w16cid w16 w16cex w16sdtdh wp14">
   <w:body>
     <w:p>
+      <w:pPr>
+        <w:spacing w:after="150"/>
+        <w:rPr>
+          <w:rFonts w:ascii="Open Sans" w:eastAsia="Times New Roman" w:hAnsi="Open Sans" w:cs="Open Sans"/>
+          <w:color w:val="212121"/>
+          <w:sz w:val="21"/>
+          <w:szCs w:val="21"/>
+        </w:rPr>
+      </w:pPr>
       <w:r>
+        <w:rPr>
+          <w:rFonts w:ascii="Open Sans" w:eastAsia="Times New Roman" w:hAnsi="Open Sans" w:cs="Open Sans"/>
+          <w:color w:val="212121"/>
+          <w:sz w:val="21"/>
+          <w:szCs w:val="21"/>
+        </w:rPr>
+        <w:t>Create an application on Elastic Beanstalk. Deploy the code in php.zip, take a screenshot with URL for browser. Then unzip the code, update source code, add your name after "Congratulations!". Deploy the new version, keep the same URL as previous version. Take a second screenshot with URL for browser.  Upload the two screenshot to sakai as solutions </w:t>
+      </w:r>
+    </w:p>
+    <w:p>
+      <w:r>
+        <w:rPr>
+          <w:noProof/>
+        </w:rPr>
         <w:drawing>
-          <wp:inline distT="0" distB="0" distL="0" distR="0" wp14:anchorId="7FB83E8D" wp14:editId="6A33CDE3">
-            <wp:extent cx="4784651" cy="2609577"/>
-            <wp:effectExtent l="0" t="0" r="3810" b="0"/>
+          <wp:inline distT="0" distB="0" distL="0" distR="0" wp14:anchorId="7FB83E8D" wp14:editId="16C85C9B">
+            <wp:extent cx="4298534" cy="2344446"/>
+            <wp:effectExtent l="0" t="0" r="0" b="5080"/>
             <wp:docPr id="659338278" name="Picture 1" descr="A screenshot of a computer&#10;&#10;Description automatically generated with medium confidence"/>
             <wp:cNvGraphicFramePr>
               <a:graphicFrameLocks xmlns:a="http://schemas.openxmlformats.org/drawingml/2006/main" noChangeAspect="1"/>
@@ -28,7 +51,7 @@
                   <pic:spPr>
                     <a:xfrm>
                       <a:off x="0" y="0"/>
-                      <a:ext cx="4802616" cy="2619375"/>
+                      <a:ext cx="4324190" cy="2358439"/>
                     </a:xfrm>
                     <a:prstGeom prst="rect">
                       <a:avLst/>
@@ -43,10 +66,13 @@
     </w:p>
     <w:p>
       <w:r>
+        <w:rPr>
+          <w:noProof/>
+        </w:rPr>
         <w:drawing>
-          <wp:inline distT="0" distB="0" distL="0" distR="0" wp14:anchorId="4428F8B4" wp14:editId="249CC47A">
-            <wp:extent cx="5050465" cy="2384402"/>
-            <wp:effectExtent l="0" t="0" r="4445" b="3810"/>
+          <wp:inline distT="0" distB="0" distL="0" distR="0" wp14:anchorId="4428F8B4" wp14:editId="7956C347">
+            <wp:extent cx="4495088" cy="2122200"/>
+            <wp:effectExtent l="0" t="0" r="1270" b="0"/>
             <wp:docPr id="951633853" name="Picture 2" descr="A screenshot of a computer&#10;&#10;Description automatically generated"/>
             <wp:cNvGraphicFramePr>
               <a:graphicFrameLocks xmlns:a="http://schemas.openxmlformats.org/drawingml/2006/main" noChangeAspect="1"/>
@@ -67,7 +93,7 @@
                   <pic:spPr>
                     <a:xfrm>
                       <a:off x="0" y="0"/>
-                      <a:ext cx="5069020" cy="2393162"/>
+                      <a:ext cx="4536993" cy="2141984"/>
                     </a:xfrm>
                     <a:prstGeom prst="rect">
                       <a:avLst/>
@@ -80,10 +106,13 @@
         </w:drawing>
       </w:r>
       <w:r>
+        <w:rPr>
+          <w:noProof/>
+        </w:rPr>
         <w:drawing>
-          <wp:inline distT="0" distB="0" distL="0" distR="0" wp14:anchorId="2320AFD3" wp14:editId="09B6A9CE">
-            <wp:extent cx="5050155" cy="2327603"/>
-            <wp:effectExtent l="0" t="0" r="4445" b="0"/>
+          <wp:inline distT="0" distB="0" distL="0" distR="0" wp14:anchorId="2320AFD3" wp14:editId="3100129B">
+            <wp:extent cx="4597637" cy="2119039"/>
+            <wp:effectExtent l="0" t="0" r="0" b="1905"/>
             <wp:docPr id="1210948362" name="Picture 4" descr="A screenshot of a computer&#10;&#10;Description automatically generated with medium confidence"/>
             <wp:cNvGraphicFramePr>
               <a:graphicFrameLocks xmlns:a="http://schemas.openxmlformats.org/drawingml/2006/main" noChangeAspect="1"/>
@@ -104,7 +133,7 @@
                   <pic:spPr>
                     <a:xfrm>
                       <a:off x="0" y="0"/>
-                      <a:ext cx="5075175" cy="2339135"/>
+                      <a:ext cx="4630384" cy="2134132"/>
                     </a:xfrm>
                     <a:prstGeom prst="rect">
                       <a:avLst/>
@@ -595,6 +624,20 @@
     <w:semiHidden/>
     <w:unhideWhenUsed/>
   </w:style>
+  <w:style w:type="paragraph" w:styleId="NormalWeb">
+    <w:name w:val="Normal (Web)"/>
+    <w:basedOn w:val="Normal"/>
+    <w:uiPriority w:val="99"/>
+    <w:semiHidden/>
+    <w:unhideWhenUsed/>
+    <w:rsid w:val="002417D1"/>
+    <w:pPr>
+      <w:spacing w:before="100" w:beforeAutospacing="1" w:after="100" w:afterAutospacing="1"/>
+    </w:pPr>
+    <w:rPr>
+      <w:rFonts w:ascii="Times New Roman" w:eastAsia="Times New Roman" w:hAnsi="Times New Roman" w:cs="Times New Roman"/>
+    </w:rPr>
+  </w:style>
 </w:styles>
 </file>
 

</xml_diff>